<commit_message>
* added hierarchical representation of user departments * imporoved and standarize action&navigation buttons
</commit_message>
<xml_diff>
--- a/documents/2015.BrainFights.Architecture.v1.docx
+++ b/documents/2015.BrainFights.Architecture.v1.docx
@@ -1739,7 +1739,16 @@
           <w:b/>
           <w:lang w:val="ru-RU"/>
         </w:rPr>
-        <w:t>Сервер приложений + Сервер СУБД</w:t>
+        <w:t>Сервер приложений + Сер</w:t>
+      </w:r>
+      <w:bookmarkStart w:id="0" w:name="_GoBack"/>
+      <w:bookmarkEnd w:id="0"/>
+      <w:r>
+        <w:rPr>
+          <w:b/>
+          <w:lang w:val="ru-RU"/>
+        </w:rPr>
+        <w:t>вер СУБД</w:t>
       </w:r>
     </w:p>
     <w:p>
@@ -1766,7 +1775,13 @@
         <w:rPr>
           <w:highlight w:val="yellow"/>
         </w:rPr>
-        <w:t>2-4</w:t>
+        <w:t>4</w:t>
+      </w:r>
+      <w:r>
+        <w:rPr>
+          <w:highlight w:val="yellow"/>
+        </w:rPr>
+        <w:t>-6</w:t>
       </w:r>
     </w:p>
     <w:p>
@@ -1833,8 +1848,6 @@
           <w:lang w:val="ru-RU"/>
         </w:rPr>
       </w:pPr>
-      <w:bookmarkStart w:id="0" w:name="_GoBack"/>
-      <w:bookmarkEnd w:id="0"/>
     </w:p>
     <w:p>
       <w:pPr>
@@ -6225,7 +6238,7 @@
 </file>
 
 <file path=customXml/itemProps1.xml><?xml version="1.0" encoding="utf-8"?>
-<ds:datastoreItem xmlns:ds="http://schemas.openxmlformats.org/officeDocument/2006/customXml" ds:itemID="{135BEDB6-82D1-BF4E-8042-7C7E13E4E10D}">
+<ds:datastoreItem xmlns:ds="http://schemas.openxmlformats.org/officeDocument/2006/customXml" ds:itemID="{DDA23DAA-F5D2-FD4E-B788-8BB7B1860FC4}">
   <ds:schemaRefs>
     <ds:schemaRef ds:uri="http://schemas.openxmlformats.org/officeDocument/2006/bibliography"/>
   </ds:schemaRefs>

</xml_diff>